<commit_message>
docs: Update stakeholder analysis in the Vision & Scope document and add Python scripts for DOCX table extraction.
</commit_message>
<xml_diff>
--- a/LocalStore_POS_Vision_and_Scope_EN.docx
+++ b/LocalStore_POS_Vision_and_Scope_EN.docx
@@ -628,14 +628,16 @@
         <w:tblLook w:firstColumn="1" w:firstRow="1" w:lastColumn="0" w:lastRow="0" w:noHBand="0" w:noVBand="1" w:val="04A0"/>
       </w:tblPr>
       <w:tblGrid>
-        <w:gridCol w:w="2880"/>
-        <w:gridCol w:w="2880"/>
-        <w:gridCol w:w="2880"/>
+        <w:gridCol w:w="1728"/>
+        <w:gridCol w:w="1728"/>
+        <w:gridCol w:w="1728"/>
+        <w:gridCol w:w="1728"/>
+        <w:gridCol w:w="1728"/>
       </w:tblGrid>
       <w:tr>
         <w:tc>
           <w:tcPr>
-            <w:tcW w:type="dxa" w:w="2880"/>
+            <w:tcW w:type="dxa" w:w="1728"/>
           </w:tcPr>
           <w:p>
             <w:r>
@@ -648,7 +650,7 @@
         </w:tc>
         <w:tc>
           <w:tcPr>
-            <w:tcW w:type="dxa" w:w="2880"/>
+            <w:tcW w:type="dxa" w:w="1728"/>
           </w:tcPr>
           <w:p>
             <w:r>
@@ -661,14 +663,40 @@
         </w:tc>
         <w:tc>
           <w:tcPr>
-            <w:tcW w:type="dxa" w:w="2880"/>
+            <w:tcW w:type="dxa" w:w="1728"/>
           </w:tcPr>
           <w:p>
             <w:r>
               <w:rPr>
                 <w:b/>
               </w:rPr>
-              <w:t>Interest</w:t>
+              <w:t>Attitude</w:t>
+            </w:r>
+          </w:p>
+        </w:tc>
+        <w:tc>
+          <w:tcPr>
+            <w:tcW w:type="dxa" w:w="1728"/>
+          </w:tcPr>
+          <w:p>
+            <w:r>
+              <w:rPr>
+                <w:b/>
+              </w:rPr>
+              <w:t>Key Interests</w:t>
+            </w:r>
+          </w:p>
+        </w:tc>
+        <w:tc>
+          <w:tcPr>
+            <w:tcW w:type="dxa" w:w="1728"/>
+          </w:tcPr>
+          <w:p>
+            <w:r>
+              <w:rPr>
+                <w:b/>
+              </w:rPr>
+              <w:t>Constraints</w:t>
             </w:r>
           </w:p>
         </w:tc>
@@ -676,7 +704,7 @@
       <w:tr>
         <w:tc>
           <w:tcPr>
-            <w:tcW w:type="dxa" w:w="2880"/>
+            <w:tcW w:type="dxa" w:w="1728"/>
           </w:tcPr>
           <w:p>
             <w:r>
@@ -686,7 +714,7 @@
         </w:tc>
         <w:tc>
           <w:tcPr>
-            <w:tcW w:type="dxa" w:w="2880"/>
+            <w:tcW w:type="dxa" w:w="1728"/>
           </w:tcPr>
           <w:p>
             <w:r>
@@ -696,11 +724,31 @@
         </w:tc>
         <w:tc>
           <w:tcPr>
-            <w:tcW w:type="dxa" w:w="2880"/>
+            <w:tcW w:type="dxa" w:w="1728"/>
           </w:tcPr>
           <w:p>
             <w:r>
-              <w:t>Revenue reports, System security.</w:t>
+              <w:t>Strong supporter</w:t>
+            </w:r>
+          </w:p>
+        </w:tc>
+        <w:tc>
+          <w:tcPr>
+            <w:tcW w:type="dxa" w:w="1728"/>
+          </w:tcPr>
+          <w:p>
+            <w:r>
+              <w:t>Revenue reports, System security, Cost reduction.</w:t>
+            </w:r>
+          </w:p>
+        </w:tc>
+        <w:tc>
+          <w:tcPr>
+            <w:tcW w:type="dxa" w:w="1728"/>
+          </w:tcPr>
+          <w:p>
+            <w:r>
+              <w:t>Budget for new hardware.</w:t>
             </w:r>
           </w:p>
         </w:tc>
@@ -708,7 +756,7 @@
       <w:tr>
         <w:tc>
           <w:tcPr>
-            <w:tcW w:type="dxa" w:w="2880"/>
+            <w:tcW w:type="dxa" w:w="1728"/>
           </w:tcPr>
           <w:p>
             <w:r>
@@ -718,7 +766,7 @@
         </w:tc>
         <w:tc>
           <w:tcPr>
-            <w:tcW w:type="dxa" w:w="2880"/>
+            <w:tcW w:type="dxa" w:w="1728"/>
           </w:tcPr>
           <w:p>
             <w:r>
@@ -728,11 +776,31 @@
         </w:tc>
         <w:tc>
           <w:tcPr>
-            <w:tcW w:type="dxa" w:w="2880"/>
+            <w:tcW w:type="dxa" w:w="1728"/>
           </w:tcPr>
           <w:p>
             <w:r>
-              <w:t>User Management, Setting Management, Data Integrity.</w:t>
+              <w:t>Supportive but wary of complexity</w:t>
+            </w:r>
+          </w:p>
+        </w:tc>
+        <w:tc>
+          <w:tcPr>
+            <w:tcW w:type="dxa" w:w="1728"/>
+          </w:tcPr>
+          <w:p>
+            <w:r>
+              <w:t>User Management, Data Integrity, Ease of config.</w:t>
+            </w:r>
+          </w:p>
+        </w:tc>
+        <w:tc>
+          <w:tcPr>
+            <w:tcW w:type="dxa" w:w="1728"/>
+          </w:tcPr>
+          <w:p>
+            <w:r>
+              <w:t>Time needed for initial setup.</w:t>
             </w:r>
           </w:p>
         </w:tc>
@@ -740,7 +808,7 @@
       <w:tr>
         <w:tc>
           <w:tcPr>
-            <w:tcW w:type="dxa" w:w="2880"/>
+            <w:tcW w:type="dxa" w:w="1728"/>
           </w:tcPr>
           <w:p>
             <w:r>
@@ -750,7 +818,7 @@
         </w:tc>
         <w:tc>
           <w:tcPr>
-            <w:tcW w:type="dxa" w:w="2880"/>
+            <w:tcW w:type="dxa" w:w="1728"/>
           </w:tcPr>
           <w:p>
             <w:r>
@@ -760,11 +828,31 @@
         </w:tc>
         <w:tc>
           <w:tcPr>
-            <w:tcW w:type="dxa" w:w="2880"/>
+            <w:tcW w:type="dxa" w:w="1728"/>
           </w:tcPr>
           <w:p>
             <w:r>
-              <w:t>Ease of use, Stability.</w:t>
+              <w:t>Potential resistance to change</w:t>
+            </w:r>
+          </w:p>
+        </w:tc>
+        <w:tc>
+          <w:tcPr>
+            <w:tcW w:type="dxa" w:w="1728"/>
+          </w:tcPr>
+          <w:p>
+            <w:r>
+              <w:t>Ease of use, Stability, Speed of checkout.</w:t>
+            </w:r>
+          </w:p>
+        </w:tc>
+        <w:tc>
+          <w:tcPr>
+            <w:tcW w:type="dxa" w:w="1728"/>
+          </w:tcPr>
+          <w:p>
+            <w:r>
+              <w:t>Limited technical skills.</w:t>
             </w:r>
           </w:p>
         </w:tc>

</xml_diff>

<commit_message>
docs: Refocus Vision and Scope documents on core inventory, sales, and revenue management, and add a Markdown to DOCX conversion script.
</commit_message>
<xml_diff>
--- a/LocalStore_POS_Vision_and_Scope_EN.docx
+++ b/LocalStore_POS_Vision_and_Scope_EN.docx
@@ -69,7 +69,7 @@
     </w:p>
     <w:p>
       <w:r>
-        <w:t xml:space="preserve">Currently, many small-scale local retail stores operate using manual processes or disjointed, non-synchronized management tools. Employee management, shift tracking, and regular system status updates are prone to errors, leading to revenue loss and difficulties in scaling. The </w:t>
+        <w:t xml:space="preserve">Currently, many small-scale local retail stores still manage inventory and revenue using manual ledgers or disjointed Excel files. Failure to grasp accurate stock levels and real-time actual revenue leads to goods loss, unannounced stockouts, and difficulty in evaluating business performance. The </w:t>
       </w:r>
       <w:r>
         <w:rPr>
@@ -78,7 +78,16 @@
         <w:t>LocalStore POS</w:t>
       </w:r>
       <w:r>
-        <w:t xml:space="preserve"> project was initiated to provide a centralized sales management solution, modernizing operations for these stores.</w:t>
+        <w:t xml:space="preserve"> project has been re-oriented to strictly resolve the core issues: </w:t>
+      </w:r>
+      <w:r>
+        <w:rPr>
+          <w:b/>
+        </w:rPr>
+        <w:t>Inventory - Sales - Revenue</w:t>
+      </w:r>
+      <w:r>
+        <w:t>.</w:t>
       </w:r>
     </w:p>
     <w:p>
@@ -91,31 +100,7 @@
     </w:p>
     <w:p>
       <w:r>
-        <w:t>Store owners need a reliable system to manage not just sales transactions but also platform administration (Master Data) and strict employee authorization. The business opportunity lies in providing a lean, easy-to-use POS platform that possesses strong administrative controls (Admin features), which free solutions on the market often lack. This system will address:</w:t>
-      </w:r>
-    </w:p>
-    <w:p>
-      <w:pPr>
-        <w:pStyle w:val="ListBullet"/>
-      </w:pPr>
-      <w:r>
-        <w:t xml:space="preserve">  Strict control of employee access rights.</w:t>
-      </w:r>
-    </w:p>
-    <w:p>
-      <w:pPr>
-        <w:pStyle w:val="ListBullet"/>
-      </w:pPr>
-      <w:r>
-        <w:t xml:space="preserve">  Flexible management of system parameters (Settings/Master Data) without code intervention.</w:t>
-      </w:r>
-    </w:p>
-    <w:p>
-      <w:pPr>
-        <w:pStyle w:val="ListBullet"/>
-      </w:pPr>
-      <w:r>
-        <w:t xml:space="preserve">  A foundation for future chain expansion.</w:t>
+        <w:t>Store owners need a simple yet effective tool to control cash flow and goods flow. They do not need complex HR management features (like timekeeping, shift scheduling) but require absolute accuracy in stock figures and sales speed. The opportunity lies in providing a POS system maximizing the fast selling experience and intelligent reporting, helping owners immediately answer: "How much did we sell today?" and "How much stock is left?".</w:t>
       </w:r>
     </w:p>
     <w:p>
@@ -131,7 +116,7 @@
         <w:pStyle w:val="ListBullet"/>
       </w:pPr>
       <w:r>
-        <w:t xml:space="preserve">  **BO-1:** Reduce time spent on user administration and employee authorization by 50% within the first month of deployment.</w:t>
+        <w:t xml:space="preserve">  **BO-1:** Reduce inventory discrepancy rate to under 1% after 2 months of deployment thanks to strict import/export processes.</w:t>
       </w:r>
     </w:p>
     <w:p>
@@ -139,7 +124,7 @@
         <w:pStyle w:val="ListBullet"/>
       </w:pPr>
       <w:r>
-        <w:t xml:space="preserve">  **BO-2:** Ensure 100% of system configuration changes (Settings/Status) are performed via the Admin interface, completely eliminating direct database edits.</w:t>
+        <w:t xml:space="preserve">  **BO-2:** Accelerate order processing speed at the checkout counter, aiming for under 30 seconds per order.</w:t>
       </w:r>
     </w:p>
     <w:p>
@@ -147,7 +132,7 @@
         <w:pStyle w:val="ListBullet"/>
       </w:pPr>
       <w:r>
-        <w:t xml:space="preserve">  **BO-3:** Provide a secure authentication mechanism (Password/OTP) to reduce unauthorized access risks to below 1%.</w:t>
+        <w:t xml:space="preserve">  **BO-3:** Provide real-time Revenue and Profit reporting, completely eliminating manual end-of-day tallying.</w:t>
       </w:r>
     </w:p>
     <w:p>
@@ -163,7 +148,7 @@
         <w:pStyle w:val="ListBullet"/>
       </w:pPr>
       <w:r>
-        <w:t xml:space="preserve">  **SM-1:** System operates stably with &gt; 500 sample data records (Packages/Settings) without Data Integrity errors.</w:t>
+        <w:t xml:space="preserve">  **SM-1:** 100% of sales transactions are recorded in the system and inventory is deducted automatically and immediately.</w:t>
       </w:r>
     </w:p>
     <w:p>
@@ -171,7 +156,7 @@
         <w:pStyle w:val="ListBullet"/>
       </w:pPr>
       <w:r>
-        <w:t xml:space="preserve">  **SM-2:** 100% of Administrators can independently perform "Add New Master Data" operations without guidance after one training session.</w:t>
+        <w:t xml:space="preserve">  **SM-2:** Daily revenue report is generated accurately with just 1 click.</w:t>
       </w:r>
     </w:p>
     <w:p>
@@ -179,7 +164,7 @@
         <w:pStyle w:val="ListBullet"/>
       </w:pPr>
       <w:r>
-        <w:t xml:space="preserve">  **SM-3:** Response time for list management functions (User List, Setting List) is under 2 seconds.</w:t>
+        <w:t xml:space="preserve">  **SM-3:** Training time for new staff to use sales features is under 30 minutes.</w:t>
       </w:r>
     </w:p>
     <w:p>
@@ -192,7 +177,7 @@
     </w:p>
     <w:p>
       <w:r>
-        <w:t xml:space="preserve">For retail store owners and Shop Managers who need strict and flexible control over their operational systems, </w:t>
+        <w:t xml:space="preserve">For retail store owners prioritizing business efficiency and cash flow transparency, </w:t>
       </w:r>
       <w:r>
         <w:rPr>
@@ -201,7 +186,7 @@
         <w:t>LocalStore POS</w:t>
       </w:r>
       <w:r>
-        <w:t xml:space="preserve"> is a comprehensive sales management solution. Unlike rigid traditional POS systems, </w:t>
+        <w:t xml:space="preserve"> is a management system focused on Inventory and Revenue. Unlike "bulky" POS systems integrated with too many unnecessary HR administration features, </w:t>
       </w:r>
       <w:r>
         <w:rPr>
@@ -210,7 +195,7 @@
         <w:t>LocalStore POS</w:t>
       </w:r>
       <w:r>
-        <w:t xml:space="preserve"> focuses on building a strong administrative foundation (Strong Admin Foundation), allowing for customization of operational statuses and detailed authorization, helping businesses operate smoothly and securely.</w:t>
+        <w:t xml:space="preserve"> optimizes the core processes: Fast Import - Quick Sell - Accurate Report.</w:t>
       </w:r>
     </w:p>
     <w:p>
@@ -303,7 +288,7 @@
         <w:pStyle w:val="ListBullet"/>
       </w:pPr>
       <w:r>
-        <w:t xml:space="preserve">  **System Administration (Core):**</w:t>
+        <w:t xml:space="preserve">  **Inventory &amp; Stock Management (Core):**</w:t>
       </w:r>
     </w:p>
     <w:p>
@@ -311,7 +296,7 @@
         <w:pStyle w:val="ListBullet"/>
       </w:pPr>
       <w:r>
-        <w:t xml:space="preserve">  Admin Dashboard.</w:t>
+        <w:t xml:space="preserve">  Product List Management (Name, Price, Barcode, Image).</w:t>
       </w:r>
     </w:p>
     <w:p>
@@ -319,7 +304,7 @@
         <w:pStyle w:val="ListBullet"/>
       </w:pPr>
       <w:r>
-        <w:t xml:space="preserve">  Setting List Management: View, Add New, Update Status (Active/Inactive), Filter by type.</w:t>
+        <w:t xml:space="preserve">  Import and Export Management.</w:t>
       </w:r>
     </w:p>
     <w:p>
@@ -327,7 +312,7 @@
         <w:pStyle w:val="ListBullet"/>
       </w:pPr>
       <w:r>
-        <w:t xml:space="preserve">  **User Management:**</w:t>
+        <w:t xml:space="preserve">  Low stock alerts.</w:t>
       </w:r>
     </w:p>
     <w:p>
@@ -335,7 +320,7 @@
         <w:pStyle w:val="ListBullet"/>
       </w:pPr>
       <w:r>
-        <w:t xml:space="preserve">  New User Registration.</w:t>
+        <w:t xml:space="preserve">  **Sales &amp; POS (Core):**</w:t>
       </w:r>
     </w:p>
     <w:p>
@@ -343,7 +328,7 @@
         <w:pStyle w:val="ListBullet"/>
       </w:pPr>
       <w:r>
-        <w:t xml:space="preserve">  User List Management with detailed info (Role, Status).</w:t>
+        <w:t xml:space="preserve">  Sales Screen (Checkout) supporting barcode scanning.</w:t>
       </w:r>
     </w:p>
     <w:p>
@@ -351,7 +336,7 @@
         <w:pStyle w:val="ListBullet"/>
       </w:pPr>
       <w:r>
-        <w:t xml:space="preserve">  Login/Logout and Authentication mechanisms (OTP/Password).</w:t>
+        <w:t xml:space="preserve">  Invoice creation, calculation, bill printing.</w:t>
       </w:r>
     </w:p>
     <w:p>
@@ -359,7 +344,7 @@
         <w:pStyle w:val="ListBullet"/>
       </w:pPr>
       <w:r>
-        <w:t xml:space="preserve">  **Master Data Management:**</w:t>
+        <w:t xml:space="preserve">  Return/Refund handling.</w:t>
       </w:r>
     </w:p>
     <w:p>
@@ -367,7 +352,31 @@
         <w:pStyle w:val="ListBullet"/>
       </w:pPr>
       <w:r>
-        <w:t xml:space="preserve">  CRUD (Create, Read, Update, Soft Delete) for Master Data entities (Packages, Categories...).</w:t>
+        <w:t xml:space="preserve">  **Reporting &amp; Analytics:**</w:t>
+      </w:r>
+    </w:p>
+    <w:p>
+      <w:pPr>
+        <w:pStyle w:val="ListBullet"/>
+      </w:pPr>
+      <w:r>
+        <w:t xml:space="preserve">  Revenue Statistics by Day/Week/Month.</w:t>
+      </w:r>
+    </w:p>
+    <w:p>
+      <w:pPr>
+        <w:pStyle w:val="ListBullet"/>
+      </w:pPr>
+      <w:r>
+        <w:t xml:space="preserve">  Top-selling products report.</w:t>
+      </w:r>
+    </w:p>
+    <w:p>
+      <w:pPr>
+        <w:pStyle w:val="ListBullet"/>
+      </w:pPr>
+      <w:r>
+        <w:t xml:space="preserve">  Profit Report (Revenue - Cost of Goods Sold).</w:t>
       </w:r>
     </w:p>
     <w:p>
@@ -437,7 +446,7 @@
           </w:tcPr>
           <w:p>
             <w:r>
-              <w:t>**User Mgmt**</w:t>
+              <w:t>**Inventory**</w:t>
             </w:r>
           </w:p>
         </w:tc>
@@ -447,7 +456,7 @@
           </w:tcPr>
           <w:p>
             <w:r>
-              <w:t>Registration, Login, User List (View/Edit Status)</w:t>
+              <w:t>Product CRUD, Basic Stock Update</w:t>
             </w:r>
           </w:p>
         </w:tc>
@@ -457,7 +466,7 @@
           </w:tcPr>
           <w:p>
             <w:r>
-              <w:t>Dynamic Role-based Access Control, User Profile Picture</w:t>
+              <w:t>Batch/Date Management, Multi-Unit Management</w:t>
             </w:r>
           </w:p>
         </w:tc>
@@ -469,7 +478,7 @@
           </w:tcPr>
           <w:p>
             <w:r>
-              <w:t>**System Setting**</w:t>
+              <w:t>**Sales**</w:t>
             </w:r>
           </w:p>
         </w:tc>
@@ -479,7 +488,7 @@
           </w:tcPr>
           <w:p>
             <w:r>
-              <w:t>Basic parameter configuration, Status Act/Inact</w:t>
+              <w:t>Retail Invoice Creation, Barcode Scanning, Bill Printing</w:t>
             </w:r>
           </w:p>
         </w:tc>
@@ -489,39 +498,7 @@
           </w:tcPr>
           <w:p>
             <w:r>
-              <w:t>UI Configuration (Theme), Multi-language support</w:t>
-            </w:r>
-          </w:p>
-        </w:tc>
-      </w:tr>
-      <w:tr>
-        <w:tc>
-          <w:tcPr>
-            <w:tcW w:type="dxa" w:w="2880"/>
-          </w:tcPr>
-          <w:p>
-            <w:r>
-              <w:t>**POS Feature**</w:t>
-            </w:r>
-          </w:p>
-        </w:tc>
-        <w:tc>
-          <w:tcPr>
-            <w:tcW w:type="dxa" w:w="2880"/>
-          </w:tcPr>
-          <w:p>
-            <w:r>
-              <w:t>(Not in core scope of current RDS)</w:t>
-            </w:r>
-          </w:p>
-        </w:tc>
-        <w:tc>
-          <w:tcPr>
-            <w:tcW w:type="dxa" w:w="2880"/>
-          </w:tcPr>
-          <w:p>
-            <w:r>
-              <w:t>Checkout Screen, Invoice Printing, Inventory Management</w:t>
+              <w:t>Offline Sales, Electronic Scale Integration</w:t>
             </w:r>
           </w:p>
         </w:tc>
@@ -543,7 +520,7 @@
           </w:tcPr>
           <w:p>
             <w:r>
-              <w:t>Grid View Reports</w:t>
+              <w:t>Aggregate Revenue, Invoice History</w:t>
             </w:r>
           </w:p>
         </w:tc>
@@ -553,7 +530,39 @@
           </w:tcPr>
           <w:p>
             <w:r>
-              <w:t>Revenue Charts, Excel/PDF Export</w:t>
+              <w:t>Trend Analysis, Reorder Forecasting</w:t>
+            </w:r>
+          </w:p>
+        </w:tc>
+      </w:tr>
+      <w:tr>
+        <w:tc>
+          <w:tcPr>
+            <w:tcW w:type="dxa" w:w="2880"/>
+          </w:tcPr>
+          <w:p>
+            <w:r>
+              <w:t>**Other Admin**</w:t>
+            </w:r>
+          </w:p>
+        </w:tc>
+        <w:tc>
+          <w:tcPr>
+            <w:tcW w:type="dxa" w:w="2880"/>
+          </w:tcPr>
+          <w:p>
+            <w:r>
+              <w:t>Simple Login (Owner/Staff)</w:t>
+            </w:r>
+          </w:p>
+        </w:tc>
+        <w:tc>
+          <w:tcPr>
+            <w:tcW w:type="dxa" w:w="2880"/>
+          </w:tcPr>
+          <w:p>
+            <w:r>
+              <w:t>Detailed Permissions, Audit Logs</w:t>
             </w:r>
           </w:p>
         </w:tc>

</xml_diff>